<commit_message>
final changes (the previous commit fully works, in this one the final method is changed, but not working)
</commit_message>
<xml_diff>
--- a/Object Oriented Programming/Personal calendar/Personal Calendar - Documentation.docx
+++ b/Object Oriented Programming/Personal calendar/Personal Calendar - Documentation.docx
@@ -2320,6 +2320,7 @@
         </w:rPr>
         <w:t xml:space="preserve"> </w:t>
       </w:r>
+      <w:proofErr w:type="gramStart"/>
       <w:r>
         <w:rPr>
           <w:rFonts w:ascii="Consolas" w:eastAsia="Times New Roman" w:hAnsi="Consolas" w:cs="Times New Roman"/>
@@ -2338,6 +2339,7 @@
         </w:rPr>
         <w:t>[</w:t>
       </w:r>
+      <w:proofErr w:type="gramEnd"/>
       <w:r>
         <w:rPr>
           <w:rFonts w:ascii="Consolas" w:eastAsia="Times New Roman" w:hAnsi="Consolas" w:cs="Times New Roman"/>
@@ -2454,6 +2456,7 @@
         <w:t xml:space="preserve"> </w:t>
       </w:r>
       <w:proofErr w:type="spellStart"/>
+      <w:proofErr w:type="gramStart"/>
       <w:r>
         <w:rPr>
           <w:rFonts w:ascii="Consolas" w:eastAsia="Times New Roman" w:hAnsi="Consolas" w:cs="Times New Roman"/>
@@ -2473,6 +2476,7 @@
         </w:rPr>
         <w:t>[</w:t>
       </w:r>
+      <w:proofErr w:type="gramEnd"/>
       <w:r>
         <w:rPr>
           <w:rFonts w:ascii="Consolas" w:eastAsia="Times New Roman" w:hAnsi="Consolas" w:cs="Times New Roman"/>
@@ -2598,6 +2602,7 @@
         <w:t xml:space="preserve"> </w:t>
       </w:r>
       <w:proofErr w:type="spellStart"/>
+      <w:proofErr w:type="gramStart"/>
       <w:r>
         <w:rPr>
           <w:rFonts w:ascii="Consolas" w:eastAsia="Times New Roman" w:hAnsi="Consolas" w:cs="Times New Roman"/>
@@ -2617,6 +2622,7 @@
         </w:rPr>
         <w:t>[</w:t>
       </w:r>
+      <w:proofErr w:type="gramEnd"/>
       <w:r>
         <w:rPr>
           <w:rFonts w:ascii="Consolas" w:eastAsia="Times New Roman" w:hAnsi="Consolas" w:cs="Times New Roman"/>
@@ -3386,6 +3392,7 @@
           <w:szCs w:val="21"/>
         </w:rPr>
       </w:pPr>
+      <w:proofErr w:type="gramStart"/>
       <w:r>
         <w:rPr>
           <w:rFonts w:ascii="Consolas" w:eastAsia="Times New Roman" w:hAnsi="Consolas" w:cs="Times New Roman"/>
@@ -3404,6 +3411,7 @@
         </w:rPr>
         <w:t>(</w:t>
       </w:r>
+      <w:proofErr w:type="gramEnd"/>
       <w:r>
         <w:rPr>
           <w:rFonts w:ascii="Consolas" w:eastAsia="Times New Roman" w:hAnsi="Consolas" w:cs="Times New Roman"/>
@@ -3686,6 +3694,7 @@
           <w:szCs w:val="21"/>
         </w:rPr>
       </w:pPr>
+      <w:proofErr w:type="gramStart"/>
       <w:r>
         <w:rPr>
           <w:rFonts w:ascii="Consolas" w:eastAsia="Times New Roman" w:hAnsi="Consolas" w:cs="Times New Roman"/>
@@ -3704,6 +3713,7 @@
         </w:rPr>
         <w:t>(</w:t>
       </w:r>
+      <w:proofErr w:type="gramEnd"/>
       <w:r>
         <w:rPr>
           <w:rFonts w:ascii="Consolas" w:eastAsia="Times New Roman" w:hAnsi="Consolas" w:cs="Times New Roman"/>
@@ -3752,6 +3762,7 @@
           <w:szCs w:val="21"/>
         </w:rPr>
       </w:pPr>
+      <w:proofErr w:type="gramStart"/>
       <w:r>
         <w:rPr>
           <w:rFonts w:ascii="Consolas" w:eastAsia="Times New Roman" w:hAnsi="Consolas" w:cs="Times New Roman"/>
@@ -3770,6 +3781,7 @@
         </w:rPr>
         <w:t>(</w:t>
       </w:r>
+      <w:proofErr w:type="gramEnd"/>
       <w:r>
         <w:rPr>
           <w:rFonts w:ascii="Consolas" w:eastAsia="Times New Roman" w:hAnsi="Consolas" w:cs="Times New Roman"/>
@@ -4549,7 +4561,17 @@
           <w:sz w:val="21"/>
           <w:szCs w:val="21"/>
         </w:rPr>
-        <w:t>operator&gt;&gt;</w:t>
+        <w:t>operator&gt;</w:t>
+      </w:r>
+      <w:proofErr w:type="gramStart"/>
+      <w:r>
+        <w:rPr>
+          <w:rFonts w:ascii="Consolas" w:eastAsia="Times New Roman" w:hAnsi="Consolas" w:cs="Times New Roman"/>
+          <w:color w:val="795E26"/>
+          <w:sz w:val="21"/>
+          <w:szCs w:val="21"/>
+        </w:rPr>
+        <w:t>&gt;</w:t>
       </w:r>
       <w:r>
         <w:rPr>
@@ -4561,6 +4583,7 @@
         <w:t>(</w:t>
       </w:r>
       <w:proofErr w:type="spellStart"/>
+      <w:proofErr w:type="gramEnd"/>
       <w:r>
         <w:rPr>
           <w:rFonts w:ascii="Consolas" w:eastAsia="Times New Roman" w:hAnsi="Consolas" w:cs="Times New Roman"/>
@@ -4676,7 +4699,17 @@
           <w:sz w:val="21"/>
           <w:szCs w:val="21"/>
         </w:rPr>
-        <w:t>operator&lt;&lt;</w:t>
+        <w:t>operator&lt;</w:t>
+      </w:r>
+      <w:proofErr w:type="gramStart"/>
+      <w:r>
+        <w:rPr>
+          <w:rFonts w:ascii="Consolas" w:eastAsia="Times New Roman" w:hAnsi="Consolas" w:cs="Times New Roman"/>
+          <w:color w:val="795E26"/>
+          <w:sz w:val="21"/>
+          <w:szCs w:val="21"/>
+        </w:rPr>
+        <w:t>&lt;</w:t>
       </w:r>
       <w:r>
         <w:rPr>
@@ -4688,6 +4721,7 @@
         <w:t>(</w:t>
       </w:r>
       <w:proofErr w:type="spellStart"/>
+      <w:proofErr w:type="gramEnd"/>
       <w:r>
         <w:rPr>
           <w:rFonts w:ascii="Consolas" w:eastAsia="Times New Roman" w:hAnsi="Consolas" w:cs="Times New Roman"/>
@@ -4818,7 +4852,17 @@
           <w:sz w:val="21"/>
           <w:szCs w:val="21"/>
         </w:rPr>
-        <w:t>operator==</w:t>
+        <w:t>operator=</w:t>
+      </w:r>
+      <w:proofErr w:type="gramStart"/>
+      <w:r>
+        <w:rPr>
+          <w:rFonts w:ascii="Consolas" w:eastAsia="Times New Roman" w:hAnsi="Consolas" w:cs="Times New Roman"/>
+          <w:color w:val="795E26"/>
+          <w:sz w:val="21"/>
+          <w:szCs w:val="21"/>
+        </w:rPr>
+        <w:t>=</w:t>
       </w:r>
       <w:r>
         <w:rPr>
@@ -4829,6 +4873,7 @@
         </w:rPr>
         <w:t>(</w:t>
       </w:r>
+      <w:proofErr w:type="gramEnd"/>
       <w:r>
         <w:rPr>
           <w:rFonts w:ascii="Consolas" w:eastAsia="Times New Roman" w:hAnsi="Consolas" w:cs="Times New Roman"/>
@@ -4979,6 +5024,7 @@
         </w:rPr>
         <w:t xml:space="preserve"> </w:t>
       </w:r>
+      <w:proofErr w:type="gramStart"/>
       <w:r>
         <w:rPr>
           <w:rFonts w:ascii="Consolas" w:eastAsia="Times New Roman" w:hAnsi="Consolas" w:cs="Times New Roman"/>
@@ -4988,6 +5034,7 @@
         </w:rPr>
         <w:t>operator!=</w:t>
       </w:r>
+      <w:proofErr w:type="gramEnd"/>
       <w:r>
         <w:rPr>
           <w:rFonts w:ascii="Consolas" w:eastAsia="Times New Roman" w:hAnsi="Consolas" w:cs="Times New Roman"/>
@@ -5155,7 +5202,17 @@
           <w:sz w:val="21"/>
           <w:szCs w:val="21"/>
         </w:rPr>
-        <w:t>operator&lt;</w:t>
+        <w:t>operator</w:t>
+      </w:r>
+      <w:proofErr w:type="gramStart"/>
+      <w:r>
+        <w:rPr>
+          <w:rFonts w:ascii="Consolas" w:eastAsia="Times New Roman" w:hAnsi="Consolas" w:cs="Times New Roman"/>
+          <w:color w:val="795E26"/>
+          <w:sz w:val="21"/>
+          <w:szCs w:val="21"/>
+        </w:rPr>
+        <w:t>&lt;</w:t>
       </w:r>
       <w:r>
         <w:rPr>
@@ -5166,6 +5223,7 @@
         </w:rPr>
         <w:t>(</w:t>
       </w:r>
+      <w:proofErr w:type="gramEnd"/>
       <w:r>
         <w:rPr>
           <w:rFonts w:ascii="Consolas" w:eastAsia="Times New Roman" w:hAnsi="Consolas" w:cs="Times New Roman"/>
@@ -5717,6 +5775,7 @@
         </w:rPr>
         <w:t xml:space="preserve"> </w:t>
       </w:r>
+      <w:proofErr w:type="gramStart"/>
       <w:r>
         <w:rPr>
           <w:rFonts w:ascii="Consolas" w:eastAsia="Times New Roman" w:hAnsi="Consolas" w:cs="Times New Roman"/>
@@ -5733,7 +5792,17 @@
           <w:sz w:val="21"/>
           <w:szCs w:val="21"/>
         </w:rPr>
-        <w:t>();</w:t>
+        <w:t>(</w:t>
+      </w:r>
+      <w:proofErr w:type="gramEnd"/>
+      <w:r>
+        <w:rPr>
+          <w:rFonts w:ascii="Consolas" w:eastAsia="Times New Roman" w:hAnsi="Consolas" w:cs="Times New Roman"/>
+          <w:color w:val="000000"/>
+          <w:sz w:val="21"/>
+          <w:szCs w:val="21"/>
+        </w:rPr>
+        <w:t>);</w:t>
       </w:r>
       <w:r>
         <w:rPr>
@@ -5863,6 +5932,7 @@
         </w:rPr>
         <w:t xml:space="preserve"> </w:t>
       </w:r>
+      <w:proofErr w:type="gramStart"/>
       <w:r>
         <w:rPr>
           <w:rFonts w:ascii="Consolas" w:eastAsia="Times New Roman" w:hAnsi="Consolas" w:cs="Times New Roman"/>
@@ -5879,7 +5949,17 @@
           <w:sz w:val="21"/>
           <w:szCs w:val="21"/>
         </w:rPr>
-        <w:t>();</w:t>
+        <w:t>(</w:t>
+      </w:r>
+      <w:proofErr w:type="gramEnd"/>
+      <w:r>
+        <w:rPr>
+          <w:rFonts w:ascii="Consolas" w:eastAsia="Times New Roman" w:hAnsi="Consolas" w:cs="Times New Roman"/>
+          <w:color w:val="000000"/>
+          <w:sz w:val="21"/>
+          <w:szCs w:val="21"/>
+        </w:rPr>
+        <w:t>);</w:t>
       </w:r>
       <w:r>
         <w:rPr>
@@ -5961,18 +6041,19 @@
           <w:sz w:val="21"/>
           <w:szCs w:val="21"/>
         </w:rPr>
-        <w:t>bool</w:t>
-      </w:r>
-      <w:r>
-        <w:rPr>
-          <w:rFonts w:ascii="Consolas" w:eastAsia="Times New Roman" w:hAnsi="Consolas" w:cs="Times New Roman"/>
-          <w:color w:val="000000"/>
-          <w:sz w:val="21"/>
-          <w:szCs w:val="21"/>
-        </w:rPr>
-        <w:t xml:space="preserve"> </w:t>
-      </w:r>
-      <w:proofErr w:type="spellStart"/>
+        <w:t>void</w:t>
+      </w:r>
+      <w:r>
+        <w:rPr>
+          <w:rFonts w:ascii="Consolas" w:eastAsia="Times New Roman" w:hAnsi="Consolas" w:cs="Times New Roman"/>
+          <w:color w:val="000000"/>
+          <w:sz w:val="21"/>
+          <w:szCs w:val="21"/>
+        </w:rPr>
+        <w:t xml:space="preserve"> </w:t>
+      </w:r>
+      <w:proofErr w:type="spellStart"/>
+      <w:proofErr w:type="gramStart"/>
       <w:r>
         <w:rPr>
           <w:rFonts w:ascii="Consolas" w:eastAsia="Times New Roman" w:hAnsi="Consolas" w:cs="Times New Roman"/>
@@ -5992,6 +6073,7 @@
         </w:rPr>
         <w:t>(</w:t>
       </w:r>
+      <w:proofErr w:type="gramEnd"/>
       <w:r>
         <w:rPr>
           <w:rFonts w:ascii="Consolas" w:eastAsia="Times New Roman" w:hAnsi="Consolas" w:cs="Times New Roman"/>
@@ -6139,6 +6221,7 @@
         <w:t xml:space="preserve"> </w:t>
       </w:r>
       <w:proofErr w:type="spellStart"/>
+      <w:proofErr w:type="gramStart"/>
       <w:r>
         <w:rPr>
           <w:rFonts w:ascii="Consolas" w:eastAsia="Times New Roman" w:hAnsi="Consolas" w:cs="Times New Roman"/>
@@ -6158,6 +6241,7 @@
         </w:rPr>
         <w:t>(</w:t>
       </w:r>
+      <w:proofErr w:type="gramEnd"/>
       <w:r>
         <w:rPr>
           <w:rFonts w:ascii="Consolas" w:eastAsia="Times New Roman" w:hAnsi="Consolas" w:cs="Times New Roman"/>
@@ -6194,6 +6278,42 @@
         </w:rPr>
         <w:t xml:space="preserve">, </w:t>
       </w:r>
+      <w:r>
+        <w:rPr>
+          <w:rFonts w:ascii="Consolas" w:eastAsia="Times New Roman" w:hAnsi="Consolas" w:cs="Times New Roman"/>
+          <w:color w:val="0000FF"/>
+          <w:sz w:val="21"/>
+          <w:szCs w:val="21"/>
+        </w:rPr>
+        <w:t>const</w:t>
+      </w:r>
+      <w:r>
+        <w:rPr>
+          <w:rFonts w:ascii="Consolas" w:eastAsia="Times New Roman" w:hAnsi="Consolas" w:cs="Times New Roman"/>
+          <w:color w:val="000000"/>
+          <w:sz w:val="21"/>
+          <w:szCs w:val="21"/>
+        </w:rPr>
+        <w:t xml:space="preserve"> </w:t>
+      </w:r>
+      <w:r>
+        <w:rPr>
+          <w:rFonts w:ascii="Consolas" w:eastAsia="Times New Roman" w:hAnsi="Consolas" w:cs="Times New Roman"/>
+          <w:color w:val="0000FF"/>
+          <w:sz w:val="21"/>
+          <w:szCs w:val="21"/>
+        </w:rPr>
+        <w:t>char*</w:t>
+      </w:r>
+      <w:r>
+        <w:rPr>
+          <w:rFonts w:ascii="Consolas" w:eastAsia="Times New Roman" w:hAnsi="Consolas" w:cs="Times New Roman"/>
+          <w:color w:val="000000"/>
+          <w:sz w:val="21"/>
+          <w:szCs w:val="21"/>
+        </w:rPr>
+        <w:t xml:space="preserve">, </w:t>
+      </w:r>
       <w:proofErr w:type="spellStart"/>
       <w:r>
         <w:rPr>
@@ -6294,7 +6414,30 @@
           <w:szCs w:val="21"/>
           <w:lang w:val="bg-BG"/>
         </w:rPr>
-        <w:t xml:space="preserve">  -</w:t>
+        <w:t xml:space="preserve">  </w:t>
+      </w:r>
+    </w:p>
+    <w:p>
+      <w:pPr>
+        <w:shd w:val="clear" w:color="auto" w:fill="FFFFFF"/>
+        <w:spacing w:after="0" w:line="285" w:lineRule="atLeast"/>
+        <w:rPr>
+          <w:rFonts w:ascii="Consolas" w:eastAsia="Times New Roman" w:hAnsi="Consolas" w:cs="Times New Roman"/>
+          <w:color w:val="000000"/>
+          <w:sz w:val="21"/>
+          <w:szCs w:val="21"/>
+          <w:lang w:val="bg-BG"/>
+        </w:rPr>
+      </w:pPr>
+      <w:r>
+        <w:rPr>
+          <w:rFonts w:ascii="Consolas" w:eastAsia="Times New Roman" w:hAnsi="Consolas" w:cs="Times New Roman"/>
+          <w:color w:val="000000"/>
+          <w:sz w:val="21"/>
+          <w:szCs w:val="21"/>
+          <w:lang w:val="bg-BG"/>
+        </w:rPr>
+        <w:t>-</w:t>
       </w:r>
       <w:r>
         <w:rPr>
@@ -6324,7 +6467,27 @@
           <w:szCs w:val="21"/>
           <w:lang w:val="bg-BG"/>
         </w:rPr>
-        <w:t>кога в даден ден може да се намери време за среща с определени критерии</w:t>
+        <w:t xml:space="preserve">кога в даден </w:t>
+      </w:r>
+      <w:r>
+        <w:rPr>
+          <w:rFonts w:ascii="Consolas" w:eastAsia="Times New Roman" w:hAnsi="Consolas" w:cs="Times New Roman"/>
+          <w:color w:val="000000"/>
+          <w:sz w:val="21"/>
+          <w:szCs w:val="21"/>
+          <w:lang w:val="bg-BG"/>
+        </w:rPr>
+        <w:t>период</w:t>
+      </w:r>
+      <w:r>
+        <w:rPr>
+          <w:rFonts w:ascii="Consolas" w:eastAsia="Times New Roman" w:hAnsi="Consolas" w:cs="Times New Roman"/>
+          <w:color w:val="000000"/>
+          <w:sz w:val="21"/>
+          <w:szCs w:val="21"/>
+          <w:lang w:val="bg-BG"/>
+        </w:rPr>
+        <w:t xml:space="preserve"> може да се намери време за среща с определени критерии</w:t>
       </w:r>
     </w:p>
     <w:p>
@@ -6338,6 +6501,145 @@
           <w:lang w:val="bg-BG"/>
         </w:rPr>
       </w:pPr>
+    </w:p>
+    <w:p>
+      <w:pPr>
+        <w:rPr>
+          <w:rFonts w:ascii="Times New Roman" w:hAnsi="Times New Roman" w:cs="Times New Roman"/>
+          <w:sz w:val="24"/>
+          <w:szCs w:val="24"/>
+        </w:rPr>
+      </w:pPr>
+      <w:r>
+        <w:rPr>
+          <w:rFonts w:ascii="Times New Roman" w:hAnsi="Times New Roman" w:cs="Times New Roman"/>
+          <w:sz w:val="24"/>
+          <w:szCs w:val="24"/>
+          <w:lang w:val="bg-BG"/>
+        </w:rPr>
+        <w:t xml:space="preserve">Метода </w:t>
+      </w:r>
+      <w:proofErr w:type="spellStart"/>
+      <w:r>
+        <w:rPr>
+          <w:rFonts w:ascii="Times New Roman" w:hAnsi="Times New Roman" w:cs="Times New Roman"/>
+          <w:i/>
+          <w:iCs/>
+          <w:sz w:val="24"/>
+          <w:szCs w:val="24"/>
+        </w:rPr>
+        <w:t>isThereTime</w:t>
+      </w:r>
+      <w:proofErr w:type="spellEnd"/>
+      <w:r>
+        <w:rPr>
+          <w:rFonts w:ascii="Times New Roman" w:hAnsi="Times New Roman" w:cs="Times New Roman"/>
+          <w:i/>
+          <w:iCs/>
+          <w:sz w:val="24"/>
+          <w:szCs w:val="24"/>
+        </w:rPr>
+        <w:t>(…)</w:t>
+      </w:r>
+      <w:r>
+        <w:rPr>
+          <w:rFonts w:ascii="Times New Roman" w:hAnsi="Times New Roman" w:cs="Times New Roman"/>
+          <w:sz w:val="24"/>
+          <w:szCs w:val="24"/>
+        </w:rPr>
+        <w:t xml:space="preserve"> </w:t>
+      </w:r>
+      <w:r>
+        <w:rPr>
+          <w:rFonts w:ascii="Times New Roman" w:hAnsi="Times New Roman" w:cs="Times New Roman"/>
+          <w:sz w:val="24"/>
+          <w:szCs w:val="24"/>
+          <w:lang w:val="bg-BG"/>
+        </w:rPr>
+        <w:t>беше реализиран за конкретен ден, както беше зададено първоначално по условие</w:t>
+      </w:r>
+      <w:r>
+        <w:rPr>
+          <w:rFonts w:ascii="Times New Roman" w:hAnsi="Times New Roman" w:cs="Times New Roman"/>
+          <w:sz w:val="24"/>
+          <w:szCs w:val="24"/>
+          <w:lang w:val="bg-BG"/>
+        </w:rPr>
+        <w:t xml:space="preserve">. </w:t>
+      </w:r>
+      <w:r>
+        <w:rPr>
+          <w:rFonts w:ascii="Times New Roman" w:hAnsi="Times New Roman" w:cs="Times New Roman"/>
+          <w:sz w:val="24"/>
+          <w:szCs w:val="24"/>
+          <w:lang w:val="bg-BG"/>
+        </w:rPr>
+        <w:t>След промяната на условието, по подадени две дати, определящи седмица (предполагаемо 7 дена една от друга), срещите през този период се комбинират по дни и после се извиква предишната функционалност за съответния ден.</w:t>
+      </w:r>
+      <w:r>
+        <w:rPr>
+          <w:rFonts w:ascii="Times New Roman" w:hAnsi="Times New Roman" w:cs="Times New Roman"/>
+          <w:sz w:val="24"/>
+          <w:szCs w:val="24"/>
+        </w:rPr>
+        <w:t xml:space="preserve"> </w:t>
+      </w:r>
+      <w:r>
+        <w:rPr>
+          <w:rFonts w:ascii="Times New Roman" w:hAnsi="Times New Roman" w:cs="Times New Roman"/>
+          <w:sz w:val="24"/>
+          <w:szCs w:val="24"/>
+          <w:lang w:val="bg-BG"/>
+        </w:rPr>
+        <w:t xml:space="preserve">Предишната версия е налична в </w:t>
+      </w:r>
+      <w:proofErr w:type="spellStart"/>
+      <w:r>
+        <w:rPr>
+          <w:rFonts w:ascii="Times New Roman" w:hAnsi="Times New Roman" w:cs="Times New Roman"/>
+          <w:i/>
+          <w:iCs/>
+          <w:sz w:val="24"/>
+          <w:szCs w:val="24"/>
+        </w:rPr>
+        <w:t>Github</w:t>
+      </w:r>
+      <w:proofErr w:type="spellEnd"/>
+      <w:r>
+        <w:rPr>
+          <w:rFonts w:ascii="Times New Roman" w:hAnsi="Times New Roman" w:cs="Times New Roman"/>
+          <w:sz w:val="24"/>
+          <w:szCs w:val="24"/>
+        </w:rPr>
+        <w:t xml:space="preserve">, </w:t>
+      </w:r>
+      <w:r>
+        <w:rPr>
+          <w:rFonts w:ascii="Times New Roman" w:hAnsi="Times New Roman" w:cs="Times New Roman"/>
+          <w:sz w:val="24"/>
+          <w:szCs w:val="24"/>
+          <w:lang w:val="bg-BG"/>
+        </w:rPr>
+        <w:t xml:space="preserve">предпоследния </w:t>
+      </w:r>
+      <w:r>
+        <w:rPr>
+          <w:rFonts w:ascii="Times New Roman" w:hAnsi="Times New Roman" w:cs="Times New Roman"/>
+          <w:i/>
+          <w:iCs/>
+          <w:sz w:val="24"/>
+          <w:szCs w:val="24"/>
+        </w:rPr>
+        <w:t>commit</w:t>
+      </w:r>
+      <w:r>
+        <w:rPr>
+          <w:rFonts w:ascii="Times New Roman" w:hAnsi="Times New Roman" w:cs="Times New Roman"/>
+          <w:sz w:val="24"/>
+          <w:szCs w:val="24"/>
+        </w:rPr>
+        <w:t>.</w:t>
+      </w:r>
     </w:p>
     <w:p>
       <w:pPr>
@@ -6383,16 +6685,6 @@
           <w:rFonts w:ascii="Times New Roman" w:hAnsi="Times New Roman" w:cs="Times New Roman"/>
           <w:sz w:val="24"/>
           <w:szCs w:val="24"/>
-          <w:lang w:val="bg-BG"/>
-        </w:rPr>
-      </w:pPr>
-    </w:p>
-    <w:p>
-      <w:pPr>
-        <w:rPr>
-          <w:rFonts w:ascii="Times New Roman" w:hAnsi="Times New Roman" w:cs="Times New Roman"/>
-          <w:sz w:val="24"/>
-          <w:szCs w:val="24"/>
         </w:rPr>
       </w:pPr>
       <w:r>
@@ -6599,25 +6891,16 @@
           <w:rFonts w:ascii="Times New Roman" w:hAnsi="Times New Roman" w:cs="Times New Roman"/>
           <w:sz w:val="24"/>
           <w:szCs w:val="24"/>
-          <w:lang w:val="bg-BG"/>
-        </w:rPr>
-      </w:pPr>
-    </w:p>
-    <w:p>
-      <w:pPr>
-        <w:rPr>
-          <w:rFonts w:ascii="Times New Roman" w:hAnsi="Times New Roman" w:cs="Times New Roman"/>
-          <w:sz w:val="24"/>
-          <w:szCs w:val="24"/>
-        </w:rPr>
-      </w:pPr>
-      <w:r>
-        <w:rPr>
-          <w:rFonts w:ascii="Times New Roman" w:hAnsi="Times New Roman" w:cs="Times New Roman"/>
-          <w:sz w:val="24"/>
-          <w:szCs w:val="24"/>
-          <w:lang w:val="bg-BG"/>
-        </w:rPr>
+        </w:rPr>
+      </w:pPr>
+      <w:r>
+        <w:rPr>
+          <w:rFonts w:ascii="Times New Roman" w:hAnsi="Times New Roman" w:cs="Times New Roman"/>
+          <w:sz w:val="24"/>
+          <w:szCs w:val="24"/>
+          <w:lang w:val="bg-BG"/>
+        </w:rPr>
+        <w:lastRenderedPageBreak/>
         <w:t xml:space="preserve">За изчистване на диалоговия прозорец се използва функцията </w:t>
       </w:r>
       <w:r>
@@ -6687,6 +6970,15 @@
         </w:rPr>
         <w:t>.</w:t>
       </w:r>
+    </w:p>
+    <w:p>
+      <w:pPr>
+        <w:rPr>
+          <w:rFonts w:ascii="Times New Roman" w:hAnsi="Times New Roman" w:cs="Times New Roman"/>
+          <w:sz w:val="24"/>
+          <w:szCs w:val="24"/>
+        </w:rPr>
+      </w:pPr>
     </w:p>
     <w:p>
       <w:pPr>
@@ -6713,19 +7005,8 @@
           <w:szCs w:val="24"/>
           <w:lang w:val="bg-BG"/>
         </w:rPr>
-        <w:lastRenderedPageBreak/>
         <w:t xml:space="preserve"> Тестване</w:t>
       </w:r>
-    </w:p>
-    <w:p>
-      <w:pPr>
-        <w:rPr>
-          <w:rFonts w:ascii="Times New Roman" w:hAnsi="Times New Roman" w:cs="Times New Roman"/>
-          <w:sz w:val="24"/>
-          <w:szCs w:val="24"/>
-          <w:lang w:val="bg-BG"/>
-        </w:rPr>
-      </w:pPr>
     </w:p>
     <w:p>
       <w:pPr>
@@ -6981,26 +7262,6 @@
     </w:p>
     <w:p>
       <w:pPr>
-        <w:rPr>
-          <w:rFonts w:ascii="Times New Roman" w:hAnsi="Times New Roman" w:cs="Times New Roman"/>
-          <w:sz w:val="24"/>
-          <w:szCs w:val="24"/>
-          <w:lang w:val="bg-BG"/>
-        </w:rPr>
-      </w:pPr>
-    </w:p>
-    <w:p>
-      <w:pPr>
-        <w:rPr>
-          <w:rFonts w:ascii="Times New Roman" w:hAnsi="Times New Roman" w:cs="Times New Roman"/>
-          <w:sz w:val="24"/>
-          <w:szCs w:val="24"/>
-          <w:lang w:val="bg-BG"/>
-        </w:rPr>
-      </w:pPr>
-    </w:p>
-    <w:p>
-      <w:pPr>
         <w:pStyle w:val="ListParagraph"/>
         <w:numPr>
           <w:ilvl w:val="0"/>
@@ -7121,33 +7382,7 @@
           <w:szCs w:val="24"/>
           <w:lang w:val="bg-BG"/>
         </w:rPr>
-        <w:t>Н</w:t>
-      </w:r>
-      <w:r>
-        <w:rPr>
-          <w:rFonts w:ascii="Times New Roman" w:hAnsi="Times New Roman" w:cs="Times New Roman"/>
-          <w:sz w:val="24"/>
-          <w:szCs w:val="24"/>
-        </w:rPr>
-        <w:t>e</w:t>
-      </w:r>
-      <w:r>
-        <w:rPr>
-          <w:rFonts w:ascii="Times New Roman" w:hAnsi="Times New Roman" w:cs="Times New Roman"/>
-          <w:sz w:val="24"/>
-          <w:szCs w:val="24"/>
-          <w:lang w:val="bg-BG"/>
-        </w:rPr>
-        <w:t>що, което би могло да се добави</w:t>
-      </w:r>
-      <w:r>
-        <w:rPr>
-          <w:rFonts w:ascii="Times New Roman" w:hAnsi="Times New Roman" w:cs="Times New Roman"/>
-          <w:sz w:val="24"/>
-          <w:szCs w:val="24"/>
-          <w:lang w:val="bg-BG"/>
-        </w:rPr>
-        <w:t>:</w:t>
+        <w:t>Неща, които биха могли да се подобрят:</w:t>
       </w:r>
     </w:p>
     <w:p>
@@ -7161,6 +7396,152 @@
           <w:rFonts w:ascii="Times New Roman" w:hAnsi="Times New Roman" w:cs="Times New Roman"/>
           <w:sz w:val="24"/>
           <w:szCs w:val="24"/>
+          <w:lang w:val="bg-BG"/>
+        </w:rPr>
+      </w:pPr>
+      <w:r>
+        <w:rPr>
+          <w:rFonts w:ascii="Times New Roman" w:hAnsi="Times New Roman" w:cs="Times New Roman"/>
+          <w:sz w:val="24"/>
+          <w:szCs w:val="24"/>
+          <w:lang w:val="bg-BG"/>
+        </w:rPr>
+        <w:t xml:space="preserve">Да се използват готови класове за </w:t>
+      </w:r>
+      <w:r>
+        <w:rPr>
+          <w:rFonts w:ascii="Times New Roman" w:hAnsi="Times New Roman" w:cs="Times New Roman"/>
+          <w:sz w:val="24"/>
+          <w:szCs w:val="24"/>
+          <w:lang w:val="bg-BG"/>
+        </w:rPr>
+        <w:t>член данните от тип</w:t>
+      </w:r>
+      <w:r>
+        <w:rPr>
+          <w:rFonts w:ascii="Times New Roman" w:hAnsi="Times New Roman" w:cs="Times New Roman"/>
+          <w:i/>
+          <w:iCs/>
+          <w:sz w:val="24"/>
+          <w:szCs w:val="24"/>
+          <w:lang w:val="bg-BG"/>
+        </w:rPr>
+        <w:t xml:space="preserve"> </w:t>
+      </w:r>
+      <w:r>
+        <w:rPr>
+          <w:rFonts w:ascii="Times New Roman" w:hAnsi="Times New Roman" w:cs="Times New Roman"/>
+          <w:i/>
+          <w:iCs/>
+          <w:sz w:val="24"/>
+          <w:szCs w:val="24"/>
+        </w:rPr>
+        <w:t>Time</w:t>
+      </w:r>
+      <w:r>
+        <w:rPr>
+          <w:rFonts w:ascii="Times New Roman" w:hAnsi="Times New Roman" w:cs="Times New Roman"/>
+          <w:sz w:val="24"/>
+          <w:szCs w:val="24"/>
+        </w:rPr>
+        <w:t xml:space="preserve"> </w:t>
+      </w:r>
+      <w:r>
+        <w:rPr>
+          <w:rFonts w:ascii="Times New Roman" w:hAnsi="Times New Roman" w:cs="Times New Roman"/>
+          <w:sz w:val="24"/>
+          <w:szCs w:val="24"/>
+          <w:lang w:val="bg-BG"/>
+        </w:rPr>
+        <w:t xml:space="preserve">и </w:t>
+      </w:r>
+      <w:r>
+        <w:rPr>
+          <w:rFonts w:ascii="Times New Roman" w:hAnsi="Times New Roman" w:cs="Times New Roman"/>
+          <w:i/>
+          <w:iCs/>
+          <w:sz w:val="24"/>
+          <w:szCs w:val="24"/>
+        </w:rPr>
+        <w:t>Date</w:t>
+      </w:r>
+      <w:r>
+        <w:rPr>
+          <w:rFonts w:ascii="Times New Roman" w:hAnsi="Times New Roman" w:cs="Times New Roman"/>
+          <w:i/>
+          <w:iCs/>
+          <w:sz w:val="24"/>
+          <w:szCs w:val="24"/>
+          <w:lang w:val="bg-BG"/>
+        </w:rPr>
+        <w:t xml:space="preserve"> </w:t>
+      </w:r>
+      <w:r>
+        <w:rPr>
+          <w:rFonts w:ascii="Times New Roman" w:hAnsi="Times New Roman" w:cs="Times New Roman"/>
+          <w:sz w:val="24"/>
+          <w:szCs w:val="24"/>
+          <w:lang w:val="bg-BG"/>
+        </w:rPr>
+        <w:t>(дава по-голяма ефективност, прегледност на кода и по-смислена логика)</w:t>
+      </w:r>
+    </w:p>
+    <w:p>
+      <w:pPr>
+        <w:rPr>
+          <w:rFonts w:ascii="Times New Roman" w:hAnsi="Times New Roman" w:cs="Times New Roman"/>
+          <w:sz w:val="24"/>
+          <w:szCs w:val="24"/>
+          <w:lang w:val="bg-BG"/>
+        </w:rPr>
+      </w:pPr>
+      <w:r>
+        <w:rPr>
+          <w:rFonts w:ascii="Times New Roman" w:hAnsi="Times New Roman" w:cs="Times New Roman"/>
+          <w:sz w:val="24"/>
+          <w:szCs w:val="24"/>
+          <w:lang w:val="bg-BG"/>
+        </w:rPr>
+        <w:t>Н</w:t>
+      </w:r>
+      <w:r>
+        <w:rPr>
+          <w:rFonts w:ascii="Times New Roman" w:hAnsi="Times New Roman" w:cs="Times New Roman"/>
+          <w:sz w:val="24"/>
+          <w:szCs w:val="24"/>
+        </w:rPr>
+        <w:t>e</w:t>
+      </w:r>
+      <w:r>
+        <w:rPr>
+          <w:rFonts w:ascii="Times New Roman" w:hAnsi="Times New Roman" w:cs="Times New Roman"/>
+          <w:sz w:val="24"/>
+          <w:szCs w:val="24"/>
+          <w:lang w:val="bg-BG"/>
+        </w:rPr>
+        <w:t>що, което би могло да се добави</w:t>
+      </w:r>
+      <w:r>
+        <w:rPr>
+          <w:rFonts w:ascii="Times New Roman" w:hAnsi="Times New Roman" w:cs="Times New Roman"/>
+          <w:sz w:val="24"/>
+          <w:szCs w:val="24"/>
+          <w:lang w:val="bg-BG"/>
+        </w:rPr>
+        <w:t>:</w:t>
+      </w:r>
+    </w:p>
+    <w:p>
+      <w:pPr>
+        <w:pStyle w:val="ListParagraph"/>
+        <w:numPr>
+          <w:ilvl w:val="0"/>
+          <w:numId w:val="2"/>
+        </w:numPr>
+        <w:rPr>
+          <w:rFonts w:ascii="Times New Roman" w:hAnsi="Times New Roman" w:cs="Times New Roman"/>
+          <w:sz w:val="24"/>
+          <w:szCs w:val="24"/>
         </w:rPr>
       </w:pPr>
       <w:r>
@@ -7199,8 +7580,8 @@
           <w:rFonts w:ascii="Times New Roman" w:hAnsi="Times New Roman" w:cs="Times New Roman"/>
           <w:b/>
           <w:bCs/>
-          <w:sz w:val="32"/>
-          <w:szCs w:val="32"/>
+          <w:sz w:val="24"/>
+          <w:szCs w:val="24"/>
           <w:lang w:val="bg-BG"/>
         </w:rPr>
       </w:pPr>
@@ -7209,8 +7590,8 @@
           <w:rFonts w:ascii="Times New Roman" w:hAnsi="Times New Roman" w:cs="Times New Roman"/>
           <w:b/>
           <w:bCs/>
-          <w:sz w:val="32"/>
-          <w:szCs w:val="32"/>
+          <w:sz w:val="24"/>
+          <w:szCs w:val="24"/>
           <w:lang w:val="bg-BG"/>
         </w:rPr>
         <w:t>Използвана литература:</w:t>
@@ -7297,16 +7678,6 @@
           <w:t>Link</w:t>
         </w:r>
       </w:hyperlink>
-    </w:p>
-    <w:p>
-      <w:pPr>
-        <w:rPr>
-          <w:rFonts w:ascii="Times New Roman" w:hAnsi="Times New Roman" w:cs="Times New Roman"/>
-          <w:sz w:val="24"/>
-          <w:szCs w:val="24"/>
-          <w:lang w:val="bg-BG"/>
-        </w:rPr>
-      </w:pPr>
     </w:p>
     <w:p>
       <w:pPr>
@@ -7390,15 +7761,6 @@
         </w:r>
         <w:proofErr w:type="spellEnd"/>
       </w:hyperlink>
-    </w:p>
-    <w:p>
-      <w:pPr>
-        <w:rPr>
-          <w:rFonts w:ascii="Times New Roman" w:hAnsi="Times New Roman" w:cs="Times New Roman"/>
-          <w:sz w:val="24"/>
-          <w:szCs w:val="24"/>
-        </w:rPr>
-      </w:pPr>
     </w:p>
     <w:p>
       <w:pPr>

</xml_diff>